<commit_message>
Small update on module emit
</commit_message>
<xml_diff>
--- a/docs/TB_Rapport.docx
+++ b/docs/TB_Rapport.docx
@@ -7394,10 +7394,7 @@
     <w:p/>
     <w:p>
       <w:r>
-        <w:t>TODO</w:t>
-      </w:r>
-      <w:r>
-        <w:t xml:space="preserve"> : ajouter DB au </w:t>
+        <w:t xml:space="preserve">TODO : ajouter DB au </w:t>
       </w:r>
       <w:proofErr w:type="spellStart"/>
       <w:r>
@@ -7407,6 +7404,9 @@
     </w:p>
     <w:p/>
     <w:p>
+      <w:pPr>
+        <w:jc w:val="center"/>
+      </w:pPr>
       <w:r>
         <w:rPr>
           <w:noProof/>
@@ -8260,17 +8260,6 @@
       <w:pPr>
         <w:rPr>
           <w:rStyle w:val="lev"/>
-          <w:b/>
-          <w:bCs/>
-          <w:i/>
-          <w:iCs/>
-        </w:rPr>
-      </w:pPr>
-    </w:p>
-    <w:p>
-      <w:pPr>
-        <w:rPr>
-          <w:rStyle w:val="lev"/>
           <w:i/>
           <w:iCs/>
         </w:rPr>
@@ -9142,7 +9131,6 @@
         <w:rPr>
           <w:lang w:val="fr-CH"/>
         </w:rPr>
-        <w:lastRenderedPageBreak/>
         <w:t xml:space="preserve">Définir </w:t>
       </w:r>
       <w:proofErr w:type="gramStart"/>
@@ -9568,7 +9556,6 @@
         <w:rPr>
           <w:lang w:val="fr-CH"/>
         </w:rPr>
-        <w:lastRenderedPageBreak/>
         <w:t>Parler des tests effectués pour le rendu</w:t>
       </w:r>
     </w:p>
@@ -9969,7 +9956,6 @@
     <w:p/>
     <w:p>
       <w:r>
-        <w:lastRenderedPageBreak/>
         <w:t>Tests effectués</w:t>
       </w:r>
     </w:p>
@@ -15994,6 +15980,7 @@
     <w:rsid w:val="005B39C7"/>
     <w:rsid w:val="00650F15"/>
     <w:rsid w:val="0080369B"/>
+    <w:rsid w:val="008B129C"/>
     <w:rsid w:val="00967F82"/>
     <w:rsid w:val="00BD6746"/>
     <w:rsid w:val="00BE36CD"/>
@@ -16772,6 +16759,12 @@
 </file>
 
 <file path=customXml/item1.xml><?xml version="1.0" encoding="utf-8"?>
+<p:properties xmlns:p="http://schemas.microsoft.com/office/2006/metadata/properties" xmlns:xsi="http://www.w3.org/2001/XMLSchema-instance">
+  <documentManagement/>
+</p:properties>
+</file>
+
+<file path=customXml/item2.xml><?xml version="1.0" encoding="utf-8"?>
 <ct:contentTypeSchema xmlns:ct="http://schemas.microsoft.com/office/2006/metadata/contentType" xmlns:ma="http://schemas.microsoft.com/office/2006/metadata/properties/metaAttributes" ct:_="" ma:_="" ma:contentTypeName="Document" ma:contentTypeID="0x0101005E3588C1835EB246ACEB5E40E7F838DF" ma:contentTypeVersion="0" ma:contentTypeDescription="Crée un document." ma:contentTypeScope="" ma:versionID="5a77fe2f9b336866e162b65e47941635">
   <xsd:schema xmlns:xsd="http://www.w3.org/2001/XMLSchema" xmlns:p="http://schemas.microsoft.com/office/2006/metadata/properties" targetNamespace="http://schemas.microsoft.com/office/2006/metadata/properties" ma:root="true" ma:fieldsID="75019ab185b48580fc336df4da24a70b">
     <xsd:element name="properties">
@@ -16820,13 +16813,26 @@
 </ct:contentTypeSchema>
 </file>
 
-<file path=customXml/item2.xml><?xml version="1.0" encoding="utf-8"?>
-<p:properties xmlns:p="http://schemas.microsoft.com/office/2006/metadata/properties" xmlns:xsi="http://www.w3.org/2001/XMLSchema-instance">
-  <documentManagement/>
-</p:properties>
+<file path=customXml/item3.xml><?xml version="1.0" encoding="utf-8"?>
+<dbProperties xmlns="https://schemas.gaps.heig-vd.ch">
+  <Student FullName="Nicolas Crausaz"/>
+  <Department Abbreviation="TIC" Name="Technologies de l'information et de la communication"/>
+  <Sector Abbreviation="ISC" Name="Informatique et systèmes de communication"/>
+  <Orientation Abbreviation="ISCL" Name="Informatique logicielle"/>
+  <AcademicalYear Value="2022" Text="2022-2023"/>
+</dbProperties>
 </file>
 
-<file path=customXml/item3.xml><?xml version="1.0" encoding="utf-8"?>
+<file path=customXml/item4.xml><?xml version="1.0" encoding="utf-8"?>
+<?mso-contentType ?>
+<FormTemplates xmlns="http://schemas.microsoft.com/sharepoint/v3/contenttype/forms">
+  <Display>DocumentLibraryForm</Display>
+  <Edit>DocumentLibraryForm</Edit>
+  <New>DocumentLibraryForm</New>
+</FormTemplates>
+</file>
+
+<file path=customXml/item5.xml><?xml version="1.0" encoding="utf-8"?>
 <b:Sources xmlns:b="http://schemas.openxmlformats.org/officeDocument/2006/bibliography" xmlns="http://schemas.openxmlformats.org/officeDocument/2006/bibliography" SelectedStyle="\CHICAGO.XSL" StyleName="Chicago" Version="15">
   <b:Source>
     <b:Tag>Dir81</b:Tag>
@@ -16883,26 +16889,15 @@
 </b:Sources>
 </file>
 
-<file path=customXml/item4.xml><?xml version="1.0" encoding="utf-8"?>
-<?mso-contentType ?>
-<FormTemplates xmlns="http://schemas.microsoft.com/sharepoint/v3/contenttype/forms">
-  <Display>DocumentLibraryForm</Display>
-  <Edit>DocumentLibraryForm</Edit>
-  <New>DocumentLibraryForm</New>
-</FormTemplates>
+<file path=customXml/itemProps1.xml><?xml version="1.0" encoding="utf-8"?>
+<ds:datastoreItem xmlns:ds="http://schemas.openxmlformats.org/officeDocument/2006/customXml" ds:itemID="{3818F315-ED90-4271-A803-2A11018D0135}">
+  <ds:schemaRefs>
+    <ds:schemaRef ds:uri="http://schemas.microsoft.com/office/2006/metadata/properties"/>
+  </ds:schemaRefs>
+</ds:datastoreItem>
 </file>
 
-<file path=customXml/item5.xml><?xml version="1.0" encoding="utf-8"?>
-<dbProperties xmlns="https://schemas.gaps.heig-vd.ch">
-  <Student FullName="Nicolas Crausaz"/>
-  <Department Abbreviation="TIC" Name="Technologies de l'information et de la communication"/>
-  <Sector Abbreviation="ISC" Name="Informatique et systèmes de communication"/>
-  <Orientation Abbreviation="ISCL" Name="Informatique logicielle"/>
-  <AcademicalYear Value="2022" Text="2022-2023"/>
-</dbProperties>
-</file>
-
-<file path=customXml/itemProps1.xml><?xml version="1.0" encoding="utf-8"?>
+<file path=customXml/itemProps2.xml><?xml version="1.0" encoding="utf-8"?>
 <ds:datastoreItem xmlns:ds="http://schemas.openxmlformats.org/officeDocument/2006/customXml" ds:itemID="{7A9BAA77-4A34-4E25-B396-15B5E6263B36}">
   <ds:schemaRefs>
     <ds:schemaRef ds:uri="http://schemas.microsoft.com/office/2006/metadata/contentType"/>
@@ -16917,18 +16912,10 @@
 </ds:datastoreItem>
 </file>
 
-<file path=customXml/itemProps2.xml><?xml version="1.0" encoding="utf-8"?>
-<ds:datastoreItem xmlns:ds="http://schemas.openxmlformats.org/officeDocument/2006/customXml" ds:itemID="{3818F315-ED90-4271-A803-2A11018D0135}">
+<file path=customXml/itemProps3.xml><?xml version="1.0" encoding="utf-8"?>
+<ds:datastoreItem xmlns:ds="http://schemas.openxmlformats.org/officeDocument/2006/customXml" ds:itemID="{E97A4DD0-9178-4586-96B5-835BE880C778}">
   <ds:schemaRefs>
-    <ds:schemaRef ds:uri="http://schemas.microsoft.com/office/2006/metadata/properties"/>
-  </ds:schemaRefs>
-</ds:datastoreItem>
-</file>
-
-<file path=customXml/itemProps3.xml><?xml version="1.0" encoding="utf-8"?>
-<ds:datastoreItem xmlns:ds="http://schemas.openxmlformats.org/officeDocument/2006/customXml" ds:itemID="{0D240498-4CD4-4B3C-A6F1-E8EBE7B4C31C}">
-  <ds:schemaRefs>
-    <ds:schemaRef ds:uri="http://schemas.openxmlformats.org/officeDocument/2006/bibliography"/>
+    <ds:schemaRef ds:uri="https://schemas.gaps.heig-vd.ch"/>
   </ds:schemaRefs>
 </ds:datastoreItem>
 </file>
@@ -16942,9 +16929,9 @@
 </file>
 
 <file path=customXml/itemProps5.xml><?xml version="1.0" encoding="utf-8"?>
-<ds:datastoreItem xmlns:ds="http://schemas.openxmlformats.org/officeDocument/2006/customXml" ds:itemID="{E97A4DD0-9178-4586-96B5-835BE880C778}">
+<ds:datastoreItem xmlns:ds="http://schemas.openxmlformats.org/officeDocument/2006/customXml" ds:itemID="{0D240498-4CD4-4B3C-A6F1-E8EBE7B4C31C}">
   <ds:schemaRefs>
-    <ds:schemaRef ds:uri="https://schemas.gaps.heig-vd.ch"/>
+    <ds:schemaRef ds:uri="http://schemas.openxmlformats.org/officeDocument/2006/bibliography"/>
   </ds:schemaRefs>
 </ds:datastoreItem>
 </file>
</xml_diff>

<commit_message>
chore: try update ci with docker compose
</commit_message>
<xml_diff>
--- a/docs/TB_Rapport.docx
+++ b/docs/TB_Rapport.docx
@@ -44403,108 +44403,6 @@
           <w:rStyle w:val="lev"/>
         </w:rPr>
         <w:lastRenderedPageBreak/>
-        <w:t>Processus</w:t>
-      </w:r>
-      <w:r>
-        <w:rPr>
-          <w:rStyle w:val="lev"/>
-        </w:rPr>
-        <w:t xml:space="preserve"> de rendu</w:t>
-      </w:r>
-    </w:p>
-    <w:p>
-      <w:pPr>
-        <w:jc w:val="both"/>
-        <w:rPr>
-          <w:rStyle w:val="lev"/>
-        </w:rPr>
-      </w:pPr>
-      <w:r>
-        <w:rPr>
-          <w:rStyle w:val="lev"/>
-        </w:rPr>
-        <w:t xml:space="preserve">Inscription aux </w:t>
-      </w:r>
-      <w:proofErr w:type="spellStart"/>
-      <w:r>
-        <w:rPr>
-          <w:rStyle w:val="lev"/>
-        </w:rPr>
-        <w:t>évenements</w:t>
-      </w:r>
-      <w:proofErr w:type="spellEnd"/>
-    </w:p>
-    <w:p>
-      <w:pPr>
-        <w:jc w:val="both"/>
-        <w:rPr>
-          <w:rStyle w:val="lev"/>
-        </w:rPr>
-      </w:pPr>
-      <w:r>
-        <w:rPr>
-          <w:rStyle w:val="lev"/>
-        </w:rPr>
-        <w:t>Rendu coté serveur</w:t>
-      </w:r>
-    </w:p>
-    <w:p>
-      <w:pPr>
-        <w:jc w:val="both"/>
-        <w:rPr>
-          <w:rStyle w:val="lev"/>
-        </w:rPr>
-      </w:pPr>
-      <w:r>
-        <w:rPr>
-          <w:rStyle w:val="lev"/>
-        </w:rPr>
-        <w:t>Manager</w:t>
-      </w:r>
-    </w:p>
-    <w:p>
-      <w:pPr>
-        <w:jc w:val="both"/>
-        <w:rPr>
-          <w:lang w:val="fr-FR" w:eastAsia="fr-CH"/>
-        </w:rPr>
-      </w:pPr>
-    </w:p>
-    <w:p>
-      <w:pPr>
-        <w:jc w:val="both"/>
-        <w:rPr>
-          <w:lang w:val="fr-FR" w:eastAsia="fr-CH"/>
-        </w:rPr>
-      </w:pPr>
-    </w:p>
-    <w:p>
-      <w:pPr>
-        <w:jc w:val="both"/>
-        <w:rPr>
-          <w:rStyle w:val="lev"/>
-        </w:rPr>
-      </w:pPr>
-    </w:p>
-    <w:p>
-      <w:pPr>
-        <w:jc w:val="both"/>
-        <w:rPr>
-          <w:rStyle w:val="lev"/>
-        </w:rPr>
-      </w:pPr>
-    </w:p>
-    <w:p>
-      <w:pPr>
-        <w:pStyle w:val="Titre4"/>
-        <w:rPr>
-          <w:rStyle w:val="lev"/>
-        </w:rPr>
-      </w:pPr>
-      <w:r>
-        <w:rPr>
-          <w:rStyle w:val="lev"/>
-        </w:rPr>
         <w:t>Style</w:t>
       </w:r>
     </w:p>
@@ -44859,11 +44757,123 @@
     </w:p>
     <w:p>
       <w:pPr>
+        <w:pStyle w:val="Titre4"/>
+        <w:rPr>
+          <w:rStyle w:val="lev"/>
+        </w:rPr>
+      </w:pPr>
+      <w:r>
+        <w:rPr>
+          <w:rStyle w:val="lev"/>
+        </w:rPr>
+        <w:t>Processus de rendu</w:t>
+      </w:r>
+    </w:p>
+    <w:p>
+      <w:pPr>
+        <w:rPr>
+          <w:lang w:eastAsia="fr-CH"/>
+        </w:rPr>
+      </w:pPr>
+    </w:p>
+    <w:p>
+      <w:pPr>
+        <w:rPr>
+          <w:lang w:eastAsia="fr-CH"/>
+        </w:rPr>
+      </w:pPr>
+      <w:proofErr w:type="spellStart"/>
+      <w:r>
+        <w:rPr>
+          <w:lang w:eastAsia="fr-CH"/>
+        </w:rPr>
+        <w:t>React</w:t>
+      </w:r>
+      <w:proofErr w:type="spellEnd"/>
+      <w:r>
+        <w:rPr>
+          <w:lang w:eastAsia="fr-CH"/>
+        </w:rPr>
+        <w:t xml:space="preserve"> offre des fonctionnalités de rendu coté serveur (Server </w:t>
+      </w:r>
+      <w:proofErr w:type="spellStart"/>
+      <w:r>
+        <w:rPr>
+          <w:lang w:eastAsia="fr-CH"/>
+        </w:rPr>
+        <w:t>Side</w:t>
+      </w:r>
+      <w:proofErr w:type="spellEnd"/>
+      <w:r>
+        <w:rPr>
+          <w:lang w:eastAsia="fr-CH"/>
+        </w:rPr>
+        <w:t xml:space="preserve"> Rendering). Dans notre cas, c’est l’outil </w:t>
+      </w:r>
+      <w:proofErr w:type="spellStart"/>
+      <w:r>
+        <w:rPr>
+          <w:lang w:eastAsia="fr-CH"/>
+        </w:rPr>
+        <w:t>renderToStaticMarkup</w:t>
+      </w:r>
+      <w:proofErr w:type="spellEnd"/>
+      <w:r>
+        <w:rPr>
+          <w:lang w:eastAsia="fr-CH"/>
+        </w:rPr>
+        <w:t xml:space="preserve"> qui est utilisé. Cette fonction permet de convertir un composant </w:t>
+      </w:r>
+      <w:proofErr w:type="spellStart"/>
+      <w:r>
+        <w:rPr>
+          <w:lang w:eastAsia="fr-CH"/>
+        </w:rPr>
+        <w:t>React</w:t>
+      </w:r>
+      <w:proofErr w:type="spellEnd"/>
+      <w:r>
+        <w:rPr>
+          <w:lang w:eastAsia="fr-CH"/>
+        </w:rPr>
+        <w:t xml:space="preserve"> en son rendu HTML en tendant compte de son état actuel.</w:t>
+      </w:r>
+    </w:p>
+    <w:p>
+      <w:pPr>
+        <w:rPr>
+          <w:lang w:eastAsia="fr-CH"/>
+        </w:rPr>
+      </w:pPr>
+    </w:p>
+    <w:p>
+      <w:pPr>
+        <w:rPr>
+          <w:lang w:eastAsia="fr-CH"/>
+        </w:rPr>
+      </w:pPr>
+    </w:p>
+    <w:p>
+      <w:pPr>
         <w:jc w:val="both"/>
         <w:rPr>
           <w:rStyle w:val="lev"/>
         </w:rPr>
       </w:pPr>
+      <w:r>
+        <w:rPr>
+          <w:rStyle w:val="lev"/>
+        </w:rPr>
+        <w:t xml:space="preserve">Inscription aux </w:t>
+      </w:r>
+      <w:proofErr w:type="spellStart"/>
+      <w:r>
+        <w:rPr>
+          <w:rStyle w:val="lev"/>
+        </w:rPr>
+        <w:t>évenements</w:t>
+      </w:r>
+      <w:proofErr w:type="spellEnd"/>
     </w:p>
     <w:p>
       <w:pPr>
@@ -44872,6 +44882,12 @@
           <w:rStyle w:val="lev"/>
         </w:rPr>
       </w:pPr>
+      <w:r>
+        <w:rPr>
+          <w:rStyle w:val="lev"/>
+        </w:rPr>
+        <w:t>Rendu coté serveur</w:t>
+      </w:r>
     </w:p>
     <w:p>
       <w:pPr>
@@ -44884,6 +44900,28 @@
         <w:rPr>
           <w:rStyle w:val="lev"/>
         </w:rPr>
+        <w:t>Manager</w:t>
+      </w:r>
+    </w:p>
+    <w:p>
+      <w:pPr>
+        <w:jc w:val="both"/>
+        <w:rPr>
+          <w:rStyle w:val="lev"/>
+        </w:rPr>
+      </w:pPr>
+    </w:p>
+    <w:p>
+      <w:pPr>
+        <w:jc w:val="both"/>
+        <w:rPr>
+          <w:rStyle w:val="lev"/>
+        </w:rPr>
+      </w:pPr>
+      <w:r>
+        <w:rPr>
+          <w:rStyle w:val="lev"/>
+        </w:rPr>
         <w:t xml:space="preserve">Expliquer la classe </w:t>
       </w:r>
       <w:proofErr w:type="spellStart"/>
@@ -44902,6 +44940,48 @@
           <w:rStyle w:val="lev"/>
         </w:rPr>
       </w:pPr>
+      <w:proofErr w:type="spellStart"/>
+      <w:r>
+        <w:rPr>
+          <w:rStyle w:val="lev"/>
+        </w:rPr>
+        <w:t>Mécansime</w:t>
+      </w:r>
+      <w:proofErr w:type="spellEnd"/>
+      <w:r>
+        <w:rPr>
+          <w:rStyle w:val="lev"/>
+        </w:rPr>
+        <w:t xml:space="preserve"> d’</w:t>
+      </w:r>
+      <w:proofErr w:type="spellStart"/>
+      <w:r>
+        <w:rPr>
+          <w:rStyle w:val="lev"/>
+        </w:rPr>
+        <w:t>event</w:t>
+      </w:r>
+      <w:proofErr w:type="spellEnd"/>
+      <w:r>
+        <w:rPr>
+          <w:rStyle w:val="lev"/>
+        </w:rPr>
+        <w:t xml:space="preserve"> pour </w:t>
+      </w:r>
+      <w:proofErr w:type="spellStart"/>
+      <w:r>
+        <w:rPr>
+          <w:rStyle w:val="lev"/>
+        </w:rPr>
+        <w:t>déclancher</w:t>
+      </w:r>
+      <w:proofErr w:type="spellEnd"/>
+      <w:r>
+        <w:rPr>
+          <w:rStyle w:val="lev"/>
+        </w:rPr>
+        <w:t xml:space="preserve"> le rendu</w:t>
+      </w:r>
     </w:p>
     <w:p>
       <w:pPr>
@@ -44910,47 +44990,315 @@
           <w:rStyle w:val="lev"/>
         </w:rPr>
       </w:pPr>
+    </w:p>
+    <w:p>
+      <w:pPr>
+        <w:jc w:val="both"/>
+        <w:rPr>
+          <w:rStyle w:val="lev"/>
+        </w:rPr>
+      </w:pPr>
+    </w:p>
+    <w:p>
+      <w:pPr>
+        <w:jc w:val="both"/>
+        <w:rPr>
+          <w:rStyle w:val="lev"/>
+        </w:rPr>
+      </w:pPr>
+    </w:p>
+    <w:p>
+      <w:pPr>
+        <w:jc w:val="both"/>
+        <w:rPr>
+          <w:rStyle w:val="lev"/>
+        </w:rPr>
+      </w:pPr>
+    </w:p>
+    <w:p>
+      <w:pPr>
+        <w:pStyle w:val="Titre3"/>
+        <w:rPr>
+          <w:rStyle w:val="lev"/>
+        </w:rPr>
+      </w:pPr>
+      <w:r>
+        <w:rPr>
+          <w:rStyle w:val="lev"/>
+        </w:rPr>
+        <w:t>Gestionnaire de module</w:t>
+      </w:r>
+    </w:p>
+    <w:p>
+      <w:pPr>
+        <w:rPr>
+          <w:lang w:val="fr-FR" w:eastAsia="fr-CH"/>
+        </w:rPr>
+      </w:pPr>
+    </w:p>
+    <w:p>
+      <w:pPr>
+        <w:rPr>
+          <w:lang w:val="fr-FR" w:eastAsia="fr-CH"/>
+        </w:rPr>
+      </w:pPr>
+      <w:r>
+        <w:rPr>
+          <w:lang w:val="fr-FR" w:eastAsia="fr-CH"/>
+        </w:rPr>
+        <w:t xml:space="preserve">Capable de gérer </w:t>
+      </w:r>
+    </w:p>
+    <w:p>
+      <w:pPr>
+        <w:jc w:val="both"/>
+        <w:rPr>
+          <w:rStyle w:val="lev"/>
+        </w:rPr>
+      </w:pPr>
+    </w:p>
+    <w:p>
+      <w:pPr>
+        <w:pStyle w:val="Titre3"/>
+        <w:rPr>
+          <w:rStyle w:val="lev"/>
+        </w:rPr>
+      </w:pPr>
+      <w:r>
+        <w:rPr>
+          <w:rStyle w:val="lev"/>
+        </w:rPr>
+        <w:t>Accès aux dispo</w:t>
+      </w:r>
+      <w:r>
+        <w:rPr>
+          <w:rStyle w:val="lev"/>
+        </w:rPr>
+        <w:t>si</w:t>
+      </w:r>
+      <w:r>
+        <w:rPr>
+          <w:rStyle w:val="lev"/>
+        </w:rPr>
+        <w:t>tifs</w:t>
+      </w:r>
+    </w:p>
+    <w:p>
+      <w:pPr>
+        <w:jc w:val="both"/>
+        <w:rPr>
+          <w:rStyle w:val="lev"/>
+        </w:rPr>
+      </w:pPr>
+    </w:p>
+    <w:p>
+      <w:pPr>
+        <w:jc w:val="both"/>
+        <w:rPr>
+          <w:rStyle w:val="lev"/>
+        </w:rPr>
+      </w:pPr>
+      <w:r>
+        <w:rPr>
+          <w:rStyle w:val="lev"/>
+        </w:rPr>
+        <w:t xml:space="preserve">Durant la phase de </w:t>
+      </w:r>
+      <w:r>
+        <w:rPr>
+          <w:rStyle w:val="lev"/>
+        </w:rPr>
+        <w:t>développement</w:t>
+      </w:r>
+      <w:r>
+        <w:rPr>
+          <w:rStyle w:val="lev"/>
+        </w:rPr>
+        <w:t xml:space="preserve"> des premiers modules de tests, deux approches différentes ont été comparées pour la gestion des données envoyées par les modules.</w:t>
+      </w:r>
+      <w:r>
+        <w:rPr>
+          <w:rStyle w:val="lev"/>
+        </w:rPr>
+        <w:t xml:space="preserve"> Imaginons deux modules différents utilisant tous deux un même type de </w:t>
+      </w:r>
+      <w:r>
+        <w:rPr>
+          <w:rStyle w:val="lev"/>
+        </w:rPr>
+        <w:t>dispositifs</w:t>
+      </w:r>
+      <w:r>
+        <w:rPr>
+          <w:rStyle w:val="lev"/>
+        </w:rPr>
+        <w:t xml:space="preserve"> (par exemple un lecteur RFID via USB)</w:t>
+      </w:r>
+    </w:p>
+    <w:p>
+      <w:pPr>
+        <w:jc w:val="both"/>
+        <w:rPr>
+          <w:rStyle w:val="lev"/>
+        </w:rPr>
+      </w:pPr>
+      <w:r>
+        <w:rPr>
+          <w:rStyle w:val="lev"/>
+        </w:rPr>
+        <w:t xml:space="preserve">L’approche choisie par les deux développeurs pouvant être différentes (libraires différentes </w:t>
+      </w:r>
       <w:proofErr w:type="spellStart"/>
       <w:r>
         <w:rPr>
           <w:rStyle w:val="lev"/>
         </w:rPr>
-        <w:t>Mécansime</w:t>
+        <w:t>etc</w:t>
       </w:r>
       <w:proofErr w:type="spellEnd"/>
       <w:r>
         <w:rPr>
           <w:rStyle w:val="lev"/>
         </w:rPr>
-        <w:t xml:space="preserve"> d’</w:t>
+        <w:t xml:space="preserve">). </w:t>
+      </w:r>
+    </w:p>
+    <w:p>
+      <w:pPr>
+        <w:jc w:val="both"/>
+        <w:rPr>
+          <w:rStyle w:val="lev"/>
+        </w:rPr>
+      </w:pPr>
+      <w:r>
+        <w:rPr>
+          <w:rStyle w:val="lev"/>
+        </w:rPr>
+        <w:t xml:space="preserve">Ainsi, chaque module instanciera son propre accès aux </w:t>
+      </w:r>
+      <w:r>
+        <w:rPr>
+          <w:rStyle w:val="lev"/>
+        </w:rPr>
+        <w:t>dispositifs</w:t>
+      </w:r>
+      <w:r>
+        <w:rPr>
+          <w:rStyle w:val="lev"/>
+        </w:rPr>
+        <w:t>.</w:t>
+      </w:r>
+    </w:p>
+    <w:p>
+      <w:pPr>
+        <w:jc w:val="both"/>
+        <w:rPr>
+          <w:rStyle w:val="lev"/>
+        </w:rPr>
+      </w:pPr>
+      <w:r>
+        <w:rPr>
+          <w:rStyle w:val="lev"/>
+        </w:rPr>
+        <w:t xml:space="preserve">Cela alourdi le travail de modules et la charge du </w:t>
+      </w:r>
+      <w:r>
+        <w:rPr>
+          <w:rStyle w:val="lev"/>
+        </w:rPr>
+        <w:t>dispositif</w:t>
+      </w:r>
+      <w:r>
+        <w:rPr>
+          <w:rStyle w:val="lev"/>
+        </w:rPr>
+        <w:t>, et donc le code nécessaire pour les développeurs, et augmente le risque d’erreur due à l’utilisation simultanée.</w:t>
+      </w:r>
+    </w:p>
+    <w:p>
+      <w:pPr>
+        <w:jc w:val="both"/>
+        <w:rPr>
+          <w:rStyle w:val="lev"/>
+        </w:rPr>
+      </w:pPr>
+    </w:p>
+    <w:p>
+      <w:pPr>
+        <w:jc w:val="both"/>
+        <w:rPr>
+          <w:rStyle w:val="lev"/>
+        </w:rPr>
+      </w:pPr>
+      <w:r>
+        <w:rPr>
+          <w:rStyle w:val="lev"/>
+        </w:rPr>
+        <w:t xml:space="preserve">L’approche qui </w:t>
+      </w:r>
+      <w:r>
+        <w:rPr>
+          <w:rStyle w:val="lev"/>
+        </w:rPr>
+        <w:t>a</w:t>
+      </w:r>
+      <w:r>
+        <w:rPr>
+          <w:rStyle w:val="lev"/>
+        </w:rPr>
+        <w:t xml:space="preserve"> donc été choisie et de créer des « </w:t>
       </w:r>
       <w:proofErr w:type="spellStart"/>
       <w:r>
         <w:rPr>
           <w:rStyle w:val="lev"/>
         </w:rPr>
-        <w:t>event</w:t>
+        <w:t>Accessors</w:t>
       </w:r>
       <w:proofErr w:type="spellEnd"/>
       <w:r>
         <w:rPr>
           <w:rStyle w:val="lev"/>
         </w:rPr>
-        <w:t xml:space="preserve"> pour </w:t>
+        <w:t> » permettant de gérer la logique d’acquisition et d’envoi de données vers un dispo</w:t>
+      </w:r>
+      <w:r>
+        <w:rPr>
+          <w:rStyle w:val="lev"/>
+        </w:rPr>
+        <w:t>si</w:t>
+      </w:r>
+      <w:r>
+        <w:rPr>
+          <w:rStyle w:val="lev"/>
+        </w:rPr>
+        <w:t xml:space="preserve">tifs précis ou un protocole (USB, Clavier, Bluetooth, </w:t>
       </w:r>
       <w:proofErr w:type="spellStart"/>
       <w:r>
         <w:rPr>
           <w:rStyle w:val="lev"/>
         </w:rPr>
-        <w:t>déclancher</w:t>
+        <w:t>WiFi</w:t>
       </w:r>
       <w:proofErr w:type="spellEnd"/>
       <w:r>
         <w:rPr>
           <w:rStyle w:val="lev"/>
         </w:rPr>
-        <w:t xml:space="preserve"> le rendu</w:t>
+        <w:t>)</w:t>
+      </w:r>
+      <w:r>
+        <w:rPr>
+          <w:rStyle w:val="lev"/>
+        </w:rPr>
+        <w:t>.</w:t>
+      </w:r>
+      <w:r>
+        <w:rPr>
+          <w:rStyle w:val="lev"/>
+        </w:rPr>
+        <w:t xml:space="preserve"> </w:t>
       </w:r>
     </w:p>
     <w:p>
@@ -45000,6 +45348,12 @@
           <w:rStyle w:val="lev"/>
         </w:rPr>
       </w:pPr>
+      <w:r>
+        <w:rPr>
+          <w:rStyle w:val="lev"/>
+        </w:rPr>
+        <w:t>TODO : Modélisation des classes existantes</w:t>
+      </w:r>
     </w:p>
     <w:p>
       <w:pPr>
@@ -45011,40 +45365,6 @@
     </w:p>
     <w:p>
       <w:pPr>
-        <w:pStyle w:val="Titre3"/>
-        <w:rPr>
-          <w:rStyle w:val="lev"/>
-        </w:rPr>
-      </w:pPr>
-      <w:r>
-        <w:rPr>
-          <w:rStyle w:val="lev"/>
-        </w:rPr>
-        <w:t>Gestionnaire de module</w:t>
-      </w:r>
-    </w:p>
-    <w:p>
-      <w:pPr>
-        <w:rPr>
-          <w:lang w:val="fr-FR" w:eastAsia="fr-CH"/>
-        </w:rPr>
-      </w:pPr>
-    </w:p>
-    <w:p>
-      <w:pPr>
-        <w:rPr>
-          <w:lang w:val="fr-FR" w:eastAsia="fr-CH"/>
-        </w:rPr>
-      </w:pPr>
-      <w:r>
-        <w:rPr>
-          <w:lang w:val="fr-FR" w:eastAsia="fr-CH"/>
-        </w:rPr>
-        <w:t xml:space="preserve">Capable de gérer </w:t>
-      </w:r>
-    </w:p>
-    <w:p>
-      <w:pPr>
         <w:jc w:val="both"/>
         <w:rPr>
           <w:rStyle w:val="lev"/>
@@ -45053,37 +45373,17 @@
     </w:p>
     <w:p>
       <w:pPr>
-        <w:pStyle w:val="Titre3"/>
-        <w:rPr>
-          <w:rStyle w:val="lev"/>
-        </w:rPr>
-      </w:pPr>
-      <w:r>
-        <w:rPr>
-          <w:rStyle w:val="lev"/>
-        </w:rPr>
-        <w:t>Accès aux dispo</w:t>
-      </w:r>
-      <w:r>
-        <w:rPr>
-          <w:rStyle w:val="lev"/>
-        </w:rPr>
-        <w:t>si</w:t>
-      </w:r>
-      <w:r>
-        <w:rPr>
-          <w:rStyle w:val="lev"/>
-        </w:rPr>
-        <w:t>tifs</w:t>
-      </w:r>
-    </w:p>
-    <w:p>
-      <w:pPr>
         <w:jc w:val="both"/>
         <w:rPr>
           <w:rStyle w:val="lev"/>
         </w:rPr>
       </w:pPr>
+      <w:r>
+        <w:rPr>
+          <w:rStyle w:val="lev"/>
+        </w:rPr>
+        <w:t>Comme le montre le diagramme ci-dessus, deux accesseurs ont été développé pour les besoins du projet :</w:t>
+      </w:r>
     </w:p>
     <w:p>
       <w:pPr>
@@ -45092,42 +45392,6 @@
           <w:rStyle w:val="lev"/>
         </w:rPr>
       </w:pPr>
-      <w:r>
-        <w:rPr>
-          <w:rStyle w:val="lev"/>
-        </w:rPr>
-        <w:t xml:space="preserve">Durant la phase de </w:t>
-      </w:r>
-      <w:r>
-        <w:rPr>
-          <w:rStyle w:val="lev"/>
-        </w:rPr>
-        <w:t>développement</w:t>
-      </w:r>
-      <w:r>
-        <w:rPr>
-          <w:rStyle w:val="lev"/>
-        </w:rPr>
-        <w:t xml:space="preserve"> des premiers modules de tests, deux approches différentes ont été comparées pour la gestion des données envoyées par les modules.</w:t>
-      </w:r>
-      <w:r>
-        <w:rPr>
-          <w:rStyle w:val="lev"/>
-        </w:rPr>
-        <w:t xml:space="preserve"> Imaginons deux modules différents utilisant tous deux un même type de </w:t>
-      </w:r>
-      <w:r>
-        <w:rPr>
-          <w:rStyle w:val="lev"/>
-        </w:rPr>
-        <w:t>dispositifs</w:t>
-      </w:r>
-      <w:r>
-        <w:rPr>
-          <w:rStyle w:val="lev"/>
-        </w:rPr>
-        <w:t xml:space="preserve"> (par exemple un lecteur RFID via USB)</w:t>
-      </w:r>
     </w:p>
     <w:p>
       <w:pPr>
@@ -45136,25 +45400,19 @@
           <w:rStyle w:val="lev"/>
         </w:rPr>
       </w:pPr>
-      <w:r>
-        <w:rPr>
-          <w:rStyle w:val="lev"/>
-        </w:rPr>
-        <w:t xml:space="preserve">L’approche choisie par les deux développeurs pouvant être différentes (libraires différentes </w:t>
-      </w:r>
       <w:proofErr w:type="spellStart"/>
       <w:r>
         <w:rPr>
           <w:rStyle w:val="lev"/>
         </w:rPr>
-        <w:t>etc</w:t>
+        <w:t>HTTPAccessor</w:t>
       </w:r>
       <w:proofErr w:type="spellEnd"/>
       <w:r>
         <w:rPr>
           <w:rStyle w:val="lev"/>
         </w:rPr>
-        <w:t xml:space="preserve">). </w:t>
+        <w:t xml:space="preserve"> permet à un module de recevoir des données http passant par l’API (voir point xx)</w:t>
       </w:r>
     </w:p>
     <w:p>
@@ -45164,17 +45422,101 @@
           <w:rStyle w:val="lev"/>
         </w:rPr>
       </w:pPr>
-      <w:r>
-        <w:rPr>
-          <w:rStyle w:val="lev"/>
-        </w:rPr>
-        <w:t xml:space="preserve">Ainsi, chaque module instanciera son propre accès aux </w:t>
-      </w:r>
-      <w:r>
-        <w:rPr>
-          <w:rStyle w:val="lev"/>
-        </w:rPr>
-        <w:t>dispositifs</w:t>
+    </w:p>
+    <w:p>
+      <w:pPr>
+        <w:jc w:val="both"/>
+        <w:rPr>
+          <w:rStyle w:val="lev"/>
+        </w:rPr>
+      </w:pPr>
+      <w:proofErr w:type="spellStart"/>
+      <w:r>
+        <w:rPr>
+          <w:rStyle w:val="lev"/>
+        </w:rPr>
+        <w:t>KeyboardAccessor</w:t>
+      </w:r>
+      <w:proofErr w:type="spellEnd"/>
+      <w:r>
+        <w:rPr>
+          <w:rStyle w:val="lev"/>
+        </w:rPr>
+        <w:t> : permet à un module de recevoir la saisie du clavier ou de tout dispositif écrivant sur l’entrée standard du système.</w:t>
+      </w:r>
+    </w:p>
+    <w:p>
+      <w:pPr>
+        <w:jc w:val="both"/>
+        <w:rPr>
+          <w:rStyle w:val="lev"/>
+        </w:rPr>
+      </w:pPr>
+    </w:p>
+    <w:p>
+      <w:pPr>
+        <w:jc w:val="both"/>
+        <w:rPr>
+          <w:rStyle w:val="lev"/>
+        </w:rPr>
+      </w:pPr>
+    </w:p>
+    <w:p>
+      <w:pPr>
+        <w:jc w:val="both"/>
+        <w:rPr>
+          <w:rStyle w:val="lev"/>
+        </w:rPr>
+      </w:pPr>
+    </w:p>
+    <w:p>
+      <w:pPr>
+        <w:jc w:val="both"/>
+        <w:rPr>
+          <w:rStyle w:val="lev"/>
+        </w:rPr>
+      </w:pPr>
+    </w:p>
+    <w:p>
+      <w:pPr>
+        <w:jc w:val="both"/>
+        <w:rPr>
+          <w:rStyle w:val="lev"/>
+        </w:rPr>
+      </w:pPr>
+    </w:p>
+    <w:p>
+      <w:pPr>
+        <w:jc w:val="both"/>
+        <w:rPr>
+          <w:rStyle w:val="lev"/>
+        </w:rPr>
+      </w:pPr>
+      <w:r>
+        <w:rPr>
+          <w:rStyle w:val="lev"/>
+        </w:rPr>
+        <w:t xml:space="preserve">Ainsi, les signaux de données envoyés par les modules peuvent être redirigés vers le bon </w:t>
+      </w:r>
+      <w:proofErr w:type="spellStart"/>
+      <w:r>
+        <w:rPr>
+          <w:rStyle w:val="lev"/>
+        </w:rPr>
+        <w:t>accessors</w:t>
+      </w:r>
+      <w:proofErr w:type="spellEnd"/>
+      <w:r>
+        <w:rPr>
+          <w:rStyle w:val="lev"/>
+        </w:rPr>
+        <w:t xml:space="preserve"> selon le type </w:t>
+      </w:r>
+      <w:r>
+        <w:rPr>
+          <w:rStyle w:val="lev"/>
+        </w:rPr>
+        <w:t>de données spécifiés</w:t>
       </w:r>
       <w:r>
         <w:rPr>
@@ -45190,24 +45532,6 @@
           <w:rStyle w:val="lev"/>
         </w:rPr>
       </w:pPr>
-      <w:r>
-        <w:rPr>
-          <w:rStyle w:val="lev"/>
-        </w:rPr>
-        <w:t xml:space="preserve">Cela alourdi le travail de modules et la charge du </w:t>
-      </w:r>
-      <w:r>
-        <w:rPr>
-          <w:rStyle w:val="lev"/>
-        </w:rPr>
-        <w:t>dispositif</w:t>
-      </w:r>
-      <w:r>
-        <w:rPr>
-          <w:rStyle w:val="lev"/>
-        </w:rPr>
-        <w:t>, et donc le code nécessaire pour les développeurs, et augmente le risque d’erreur due à l’utilisation simultanée.</w:t>
-      </w:r>
     </w:p>
     <w:p>
       <w:pPr>
@@ -45216,329 +45540,11 @@
           <w:rStyle w:val="lev"/>
         </w:rPr>
       </w:pPr>
-    </w:p>
-    <w:p>
-      <w:pPr>
-        <w:jc w:val="both"/>
-        <w:rPr>
-          <w:rStyle w:val="lev"/>
-        </w:rPr>
-      </w:pPr>
-      <w:r>
-        <w:rPr>
-          <w:rStyle w:val="lev"/>
-        </w:rPr>
-        <w:t xml:space="preserve">L’approche qui </w:t>
-      </w:r>
-      <w:r>
-        <w:rPr>
-          <w:rStyle w:val="lev"/>
-        </w:rPr>
-        <w:t>a</w:t>
-      </w:r>
-      <w:r>
-        <w:rPr>
-          <w:rStyle w:val="lev"/>
-        </w:rPr>
-        <w:t xml:space="preserve"> donc été choisie et de créer des « </w:t>
-      </w:r>
-      <w:proofErr w:type="spellStart"/>
-      <w:r>
-        <w:rPr>
-          <w:rStyle w:val="lev"/>
-        </w:rPr>
-        <w:t>Accessors</w:t>
-      </w:r>
-      <w:proofErr w:type="spellEnd"/>
-      <w:r>
-        <w:rPr>
-          <w:rStyle w:val="lev"/>
-        </w:rPr>
-        <w:t> » permettant de gérer la logique d’acquisition et d’envoi de données vers un dispo</w:t>
-      </w:r>
-      <w:r>
-        <w:rPr>
-          <w:rStyle w:val="lev"/>
-        </w:rPr>
-        <w:t>si</w:t>
-      </w:r>
-      <w:r>
-        <w:rPr>
-          <w:rStyle w:val="lev"/>
-        </w:rPr>
-        <w:t xml:space="preserve">tifs précis ou un protocole (USB, Clavier, Bluetooth, </w:t>
-      </w:r>
-      <w:proofErr w:type="spellStart"/>
-      <w:r>
-        <w:rPr>
-          <w:rStyle w:val="lev"/>
-        </w:rPr>
-        <w:t>WiFi</w:t>
-      </w:r>
-      <w:proofErr w:type="spellEnd"/>
-      <w:r>
-        <w:rPr>
-          <w:rStyle w:val="lev"/>
-        </w:rPr>
-        <w:t>)</w:t>
-      </w:r>
-      <w:r>
-        <w:rPr>
-          <w:rStyle w:val="lev"/>
-        </w:rPr>
-        <w:t>.</w:t>
-      </w:r>
-      <w:r>
-        <w:rPr>
-          <w:rStyle w:val="lev"/>
-        </w:rPr>
-        <w:t xml:space="preserve"> </w:t>
-      </w:r>
-    </w:p>
-    <w:p>
-      <w:pPr>
-        <w:jc w:val="both"/>
-        <w:rPr>
-          <w:rStyle w:val="lev"/>
-        </w:rPr>
-      </w:pPr>
-    </w:p>
-    <w:p>
-      <w:pPr>
-        <w:jc w:val="both"/>
-        <w:rPr>
-          <w:rStyle w:val="lev"/>
-        </w:rPr>
-      </w:pPr>
-    </w:p>
-    <w:p>
-      <w:pPr>
-        <w:jc w:val="both"/>
-        <w:rPr>
-          <w:rStyle w:val="lev"/>
-        </w:rPr>
-      </w:pPr>
-    </w:p>
-    <w:p>
-      <w:pPr>
-        <w:jc w:val="both"/>
-        <w:rPr>
-          <w:rStyle w:val="lev"/>
-        </w:rPr>
-      </w:pPr>
-    </w:p>
-    <w:p>
-      <w:pPr>
-        <w:jc w:val="both"/>
-        <w:rPr>
-          <w:rStyle w:val="lev"/>
-        </w:rPr>
-      </w:pPr>
-    </w:p>
-    <w:p>
-      <w:pPr>
-        <w:jc w:val="both"/>
-        <w:rPr>
-          <w:rStyle w:val="lev"/>
-        </w:rPr>
-      </w:pPr>
-      <w:r>
-        <w:rPr>
-          <w:rStyle w:val="lev"/>
-        </w:rPr>
-        <w:t>TODO : Modélisation des classes existantes</w:t>
-      </w:r>
-    </w:p>
-    <w:p>
-      <w:pPr>
-        <w:jc w:val="both"/>
-        <w:rPr>
-          <w:rStyle w:val="lev"/>
-        </w:rPr>
-      </w:pPr>
-    </w:p>
-    <w:p>
-      <w:pPr>
-        <w:jc w:val="both"/>
-        <w:rPr>
-          <w:rStyle w:val="lev"/>
-        </w:rPr>
-      </w:pPr>
-    </w:p>
-    <w:p>
-      <w:pPr>
-        <w:jc w:val="both"/>
-        <w:rPr>
-          <w:rStyle w:val="lev"/>
-        </w:rPr>
-      </w:pPr>
-      <w:r>
-        <w:rPr>
-          <w:rStyle w:val="lev"/>
-        </w:rPr>
-        <w:t>Comme le montre le diagramme ci-dessus, deux accesseurs ont été développé pour les besoins du projet :</w:t>
-      </w:r>
-    </w:p>
-    <w:p>
-      <w:pPr>
-        <w:jc w:val="both"/>
-        <w:rPr>
-          <w:rStyle w:val="lev"/>
-        </w:rPr>
-      </w:pPr>
-    </w:p>
-    <w:p>
-      <w:pPr>
-        <w:jc w:val="both"/>
-        <w:rPr>
-          <w:rStyle w:val="lev"/>
-        </w:rPr>
-      </w:pPr>
-      <w:proofErr w:type="spellStart"/>
-      <w:r>
-        <w:rPr>
-          <w:rStyle w:val="lev"/>
-        </w:rPr>
-        <w:t>HTTPAccessor</w:t>
-      </w:r>
-      <w:proofErr w:type="spellEnd"/>
-      <w:r>
-        <w:rPr>
-          <w:rStyle w:val="lev"/>
-        </w:rPr>
-        <w:t xml:space="preserve"> permet à un module de recevoir des données http passant par l’API (voir point xx)</w:t>
-      </w:r>
-    </w:p>
-    <w:p>
-      <w:pPr>
-        <w:jc w:val="both"/>
-        <w:rPr>
-          <w:rStyle w:val="lev"/>
-        </w:rPr>
-      </w:pPr>
-    </w:p>
-    <w:p>
-      <w:pPr>
-        <w:jc w:val="both"/>
-        <w:rPr>
-          <w:rStyle w:val="lev"/>
-        </w:rPr>
-      </w:pPr>
-      <w:proofErr w:type="spellStart"/>
-      <w:r>
-        <w:rPr>
-          <w:rStyle w:val="lev"/>
-        </w:rPr>
-        <w:t>KeyboardAccessor</w:t>
-      </w:r>
-      <w:proofErr w:type="spellEnd"/>
-      <w:r>
-        <w:rPr>
-          <w:rStyle w:val="lev"/>
-        </w:rPr>
-        <w:t> : permet à un module de recevoir la saisie du clavier ou de tout dispositif écrivant sur l’entrée standard du système.</w:t>
-      </w:r>
-    </w:p>
-    <w:p>
-      <w:pPr>
-        <w:jc w:val="both"/>
-        <w:rPr>
-          <w:rStyle w:val="lev"/>
-        </w:rPr>
-      </w:pPr>
-    </w:p>
-    <w:p>
-      <w:pPr>
-        <w:jc w:val="both"/>
-        <w:rPr>
-          <w:rStyle w:val="lev"/>
-        </w:rPr>
-      </w:pPr>
-    </w:p>
-    <w:p>
-      <w:pPr>
-        <w:jc w:val="both"/>
-        <w:rPr>
-          <w:rStyle w:val="lev"/>
-        </w:rPr>
-      </w:pPr>
-    </w:p>
-    <w:p>
-      <w:pPr>
-        <w:jc w:val="both"/>
-        <w:rPr>
-          <w:rStyle w:val="lev"/>
-        </w:rPr>
-      </w:pPr>
-    </w:p>
-    <w:p>
-      <w:pPr>
-        <w:jc w:val="both"/>
-        <w:rPr>
-          <w:rStyle w:val="lev"/>
-        </w:rPr>
-      </w:pPr>
-    </w:p>
-    <w:p>
-      <w:pPr>
-        <w:jc w:val="both"/>
-        <w:rPr>
-          <w:rStyle w:val="lev"/>
-        </w:rPr>
-      </w:pPr>
       <w:r>
         <w:rPr>
           <w:rStyle w:val="lev"/>
         </w:rPr>
         <w:lastRenderedPageBreak/>
-        <w:t xml:space="preserve">Ainsi, les signaux de données envoyés par les modules peuvent être redirigés vers le bon </w:t>
-      </w:r>
-      <w:proofErr w:type="spellStart"/>
-      <w:r>
-        <w:rPr>
-          <w:rStyle w:val="lev"/>
-        </w:rPr>
-        <w:t>accessors</w:t>
-      </w:r>
-      <w:proofErr w:type="spellEnd"/>
-      <w:r>
-        <w:rPr>
-          <w:rStyle w:val="lev"/>
-        </w:rPr>
-        <w:t xml:space="preserve"> selon le type </w:t>
-      </w:r>
-      <w:r>
-        <w:rPr>
-          <w:rStyle w:val="lev"/>
-        </w:rPr>
-        <w:t>de données spécifiés</w:t>
-      </w:r>
-      <w:r>
-        <w:rPr>
-          <w:rStyle w:val="lev"/>
-        </w:rPr>
-        <w:t>.</w:t>
-      </w:r>
-    </w:p>
-    <w:p>
-      <w:pPr>
-        <w:jc w:val="both"/>
-        <w:rPr>
-          <w:rStyle w:val="lev"/>
-        </w:rPr>
-      </w:pPr>
-    </w:p>
-    <w:p>
-      <w:pPr>
-        <w:jc w:val="both"/>
-        <w:rPr>
-          <w:rStyle w:val="lev"/>
-        </w:rPr>
-      </w:pPr>
-      <w:r>
-        <w:rPr>
-          <w:rStyle w:val="lev"/>
-        </w:rPr>
         <w:t xml:space="preserve">Afin de garantir un accès contrôlé aux dispositifs au travers de </w:t>
       </w:r>
       <w:proofErr w:type="spellStart"/>
@@ -56498,7 +56504,6 @@
     <w:rsid w:val="001553CC"/>
     <w:rsid w:val="001C76EE"/>
     <w:rsid w:val="002700D6"/>
-    <w:rsid w:val="0035732B"/>
     <w:rsid w:val="00365AC6"/>
     <w:rsid w:val="00392030"/>
     <w:rsid w:val="003A32D3"/>
@@ -56533,6 +56538,7 @@
     <w:rsid w:val="00CF782B"/>
     <w:rsid w:val="00D51360"/>
     <w:rsid w:val="00D80282"/>
+    <w:rsid w:val="00DA531A"/>
     <w:rsid w:val="00DB1C68"/>
     <w:rsid w:val="00DF649E"/>
     <w:rsid w:val="00DF7E98"/>

</xml_diff>